<commit_message>
Update Final Project Proposal.docx
</commit_message>
<xml_diff>
--- a/Final_Project_Proposal/Final Project Proposal.docx
+++ b/Final_Project_Proposal/Final Project Proposal.docx
@@ -4,45 +4,100 @@
   <w:body>
     <w:p>
       <w:pPr>
-        <w:jc w:val="center"/>
-        <w:rPr>
-          <w:rFonts w:ascii="Times New Roman" w:eastAsia="Times New Roman" w:hAnsi="Times New Roman" w:cs="Times New Roman"/>
-          <w:sz w:val="24"/>
-          <w:szCs w:val="24"/>
-        </w:rPr>
-      </w:pPr>
-      <w:r>
-        <w:rPr>
-          <w:rFonts w:ascii="Times New Roman" w:eastAsia="Times New Roman" w:hAnsi="Times New Roman" w:cs="Times New Roman"/>
-          <w:sz w:val="24"/>
-          <w:szCs w:val="24"/>
-        </w:rPr>
-        <w:t>MBIO 612 Final Project</w:t>
-      </w:r>
-    </w:p>
-    <w:p>
-      <w:pPr>
-        <w:jc w:val="center"/>
-        <w:rPr>
-          <w:rFonts w:ascii="Times New Roman" w:eastAsia="Times New Roman" w:hAnsi="Times New Roman" w:cs="Times New Roman"/>
-          <w:sz w:val="24"/>
-          <w:szCs w:val="24"/>
-        </w:rPr>
-      </w:pPr>
-    </w:p>
-    <w:p>
-      <w:pPr>
-        <w:rPr>
-          <w:rFonts w:ascii="Times New Roman" w:eastAsia="Times New Roman" w:hAnsi="Times New Roman" w:cs="Times New Roman"/>
-          <w:sz w:val="24"/>
-          <w:szCs w:val="24"/>
-        </w:rPr>
-      </w:pPr>
-      <w:r>
-        <w:rPr>
-          <w:rFonts w:ascii="Times New Roman" w:eastAsia="Times New Roman" w:hAnsi="Times New Roman" w:cs="Times New Roman"/>
-          <w:sz w:val="24"/>
-          <w:szCs w:val="24"/>
+        <w:rPr>
+          <w:rFonts w:ascii="Times New Roman" w:eastAsia="Times New Roman" w:hAnsi="Times New Roman" w:cs="Times New Roman"/>
+        </w:rPr>
+      </w:pPr>
+      <w:r>
+        <w:rPr>
+          <w:rFonts w:ascii="Times New Roman" w:eastAsia="Times New Roman" w:hAnsi="Times New Roman" w:cs="Times New Roman"/>
+          <w:b/>
+        </w:rPr>
+        <w:t xml:space="preserve">Title: </w:t>
+      </w:r>
+      <w:r>
+        <w:rPr>
+          <w:rFonts w:ascii="Times New Roman" w:eastAsia="Times New Roman" w:hAnsi="Times New Roman" w:cs="Times New Roman"/>
+        </w:rPr>
+        <w:t>Acoustic Dynamics of Hawaiian Monk Seals (</w:t>
+      </w:r>
+      <w:proofErr w:type="spellStart"/>
+      <w:r>
+        <w:rPr>
+          <w:rFonts w:ascii="Times New Roman" w:eastAsia="Times New Roman" w:hAnsi="Times New Roman" w:cs="Times New Roman"/>
+          <w:i/>
+        </w:rPr>
+        <w:t>Neomonachus</w:t>
+      </w:r>
+      <w:proofErr w:type="spellEnd"/>
+      <w:r>
+        <w:rPr>
+          <w:rFonts w:ascii="Times New Roman" w:eastAsia="Times New Roman" w:hAnsi="Times New Roman" w:cs="Times New Roman"/>
+          <w:i/>
+        </w:rPr>
+        <w:t xml:space="preserve"> </w:t>
+      </w:r>
+      <w:proofErr w:type="spellStart"/>
+      <w:r>
+        <w:rPr>
+          <w:rFonts w:ascii="Times New Roman" w:eastAsia="Times New Roman" w:hAnsi="Times New Roman" w:cs="Times New Roman"/>
+          <w:i/>
+        </w:rPr>
+        <w:t>schauinslandi</w:t>
+      </w:r>
+      <w:proofErr w:type="spellEnd"/>
+      <w:r>
+        <w:rPr>
+          <w:rFonts w:ascii="Times New Roman" w:eastAsia="Times New Roman" w:hAnsi="Times New Roman" w:cs="Times New Roman"/>
+        </w:rPr>
+        <w:t xml:space="preserve">) at Lehua Rock, </w:t>
+      </w:r>
+      <w:proofErr w:type="spellStart"/>
+      <w:r>
+        <w:rPr>
+          <w:rFonts w:ascii="Times New Roman" w:eastAsia="Times New Roman" w:hAnsi="Times New Roman" w:cs="Times New Roman"/>
+        </w:rPr>
+        <w:t>Niʻihau</w:t>
+      </w:r>
+      <w:proofErr w:type="spellEnd"/>
+      <w:r>
+        <w:rPr>
+          <w:rFonts w:ascii="Times New Roman" w:eastAsia="Times New Roman" w:hAnsi="Times New Roman" w:cs="Times New Roman"/>
+        </w:rPr>
+        <w:t xml:space="preserve"> in Response to Tourism and Diel Vertical Migrations.</w:t>
+      </w:r>
+    </w:p>
+    <w:p>
+      <w:pPr>
+        <w:rPr>
+          <w:rFonts w:ascii="Times New Roman" w:eastAsia="Times New Roman" w:hAnsi="Times New Roman" w:cs="Times New Roman"/>
+        </w:rPr>
+      </w:pPr>
+    </w:p>
+    <w:p>
+      <w:pPr>
+        <w:rPr>
+          <w:rFonts w:ascii="Times New Roman" w:eastAsia="Times New Roman" w:hAnsi="Times New Roman" w:cs="Times New Roman"/>
+          <w:b/>
+        </w:rPr>
+      </w:pPr>
+      <w:r>
+        <w:rPr>
+          <w:rFonts w:ascii="Times New Roman" w:eastAsia="Times New Roman" w:hAnsi="Times New Roman" w:cs="Times New Roman"/>
+          <w:b/>
+        </w:rPr>
+        <w:t xml:space="preserve">Background: </w:t>
+      </w:r>
+    </w:p>
+    <w:p>
+      <w:pPr>
+        <w:rPr>
+          <w:rFonts w:ascii="Times New Roman" w:eastAsia="Times New Roman" w:hAnsi="Times New Roman" w:cs="Times New Roman"/>
+        </w:rPr>
+      </w:pPr>
+      <w:r>
+        <w:rPr>
+          <w:rFonts w:ascii="Times New Roman" w:eastAsia="Times New Roman" w:hAnsi="Times New Roman" w:cs="Times New Roman"/>
         </w:rPr>
         <w:t>'</w:t>
       </w:r>
@@ -50,8 +105,6 @@
       <w:r>
         <w:rPr>
           <w:rFonts w:ascii="Times New Roman" w:eastAsia="Times New Roman" w:hAnsi="Times New Roman" w:cs="Times New Roman"/>
-          <w:sz w:val="24"/>
-          <w:szCs w:val="24"/>
         </w:rPr>
         <w:t>īlio</w:t>
       </w:r>
@@ -59,8 +112,6 @@
       <w:r>
         <w:rPr>
           <w:rFonts w:ascii="Times New Roman" w:eastAsia="Times New Roman" w:hAnsi="Times New Roman" w:cs="Times New Roman"/>
-          <w:sz w:val="24"/>
-          <w:szCs w:val="24"/>
         </w:rPr>
         <w:t xml:space="preserve"> </w:t>
       </w:r>
@@ -68,8 +119,6 @@
       <w:r>
         <w:rPr>
           <w:rFonts w:ascii="Times New Roman" w:eastAsia="Times New Roman" w:hAnsi="Times New Roman" w:cs="Times New Roman"/>
-          <w:sz w:val="24"/>
-          <w:szCs w:val="24"/>
         </w:rPr>
         <w:t>holo</w:t>
       </w:r>
@@ -77,8 +126,6 @@
       <w:r>
         <w:rPr>
           <w:rFonts w:ascii="Times New Roman" w:eastAsia="Times New Roman" w:hAnsi="Times New Roman" w:cs="Times New Roman"/>
-          <w:sz w:val="24"/>
-          <w:szCs w:val="24"/>
         </w:rPr>
         <w:t xml:space="preserve"> </w:t>
       </w:r>
@@ -86,8 +133,6 @@
       <w:r>
         <w:rPr>
           <w:rFonts w:ascii="Times New Roman" w:eastAsia="Times New Roman" w:hAnsi="Times New Roman" w:cs="Times New Roman"/>
-          <w:sz w:val="24"/>
-          <w:szCs w:val="24"/>
         </w:rPr>
         <w:t>i</w:t>
       </w:r>
@@ -95,8 +140,6 @@
       <w:r>
         <w:rPr>
           <w:rFonts w:ascii="Times New Roman" w:eastAsia="Times New Roman" w:hAnsi="Times New Roman" w:cs="Times New Roman"/>
-          <w:sz w:val="24"/>
-          <w:szCs w:val="24"/>
         </w:rPr>
         <w:t xml:space="preserve"> ka </w:t>
       </w:r>
@@ -104,8 +147,6 @@
       <w:r>
         <w:rPr>
           <w:rFonts w:ascii="Times New Roman" w:eastAsia="Times New Roman" w:hAnsi="Times New Roman" w:cs="Times New Roman"/>
-          <w:sz w:val="24"/>
-          <w:szCs w:val="24"/>
         </w:rPr>
         <w:t>uaua</w:t>
       </w:r>
@@ -113,8 +154,6 @@
       <w:r>
         <w:rPr>
           <w:rFonts w:ascii="Times New Roman" w:eastAsia="Times New Roman" w:hAnsi="Times New Roman" w:cs="Times New Roman"/>
-          <w:sz w:val="24"/>
-          <w:szCs w:val="24"/>
         </w:rPr>
         <w:t xml:space="preserve"> or Hawaiian monk seals (HMS; </w:t>
       </w:r>
@@ -123,8 +162,6 @@
         <w:rPr>
           <w:rFonts w:ascii="Times New Roman" w:eastAsia="Times New Roman" w:hAnsi="Times New Roman" w:cs="Times New Roman"/>
           <w:i/>
-          <w:sz w:val="24"/>
-          <w:szCs w:val="24"/>
         </w:rPr>
         <w:t>Neomonachus</w:t>
       </w:r>
@@ -133,8 +170,6 @@
         <w:rPr>
           <w:rFonts w:ascii="Times New Roman" w:eastAsia="Times New Roman" w:hAnsi="Times New Roman" w:cs="Times New Roman"/>
           <w:i/>
-          <w:sz w:val="24"/>
-          <w:szCs w:val="24"/>
         </w:rPr>
         <w:t xml:space="preserve"> </w:t>
       </w:r>
@@ -143,8 +178,6 @@
         <w:rPr>
           <w:rFonts w:ascii="Times New Roman" w:eastAsia="Times New Roman" w:hAnsi="Times New Roman" w:cs="Times New Roman"/>
           <w:i/>
-          <w:sz w:val="24"/>
-          <w:szCs w:val="24"/>
         </w:rPr>
         <w:t>schauinslandi</w:t>
       </w:r>
@@ -152,17 +185,13 @@
       <w:r>
         <w:rPr>
           <w:rFonts w:ascii="Times New Roman" w:eastAsia="Times New Roman" w:hAnsi="Times New Roman" w:cs="Times New Roman"/>
-          <w:sz w:val="24"/>
-          <w:szCs w:val="24"/>
-        </w:rPr>
-        <w:t xml:space="preserve">) are an endemic and endangered species in Hawai'i with approximately 1500 seals remaining in the population. Very little is known about the underwater acoustic communication of free-ranging or wild HMS. In fact, no one has ever recorded or described calls for free-ranging HMS. This is important because other marine mammals use sound as their primary sensory modality for foraging, mating, navigation, and communication. All the information known, has come from one adult male seal in human-care, </w:t>
+        </w:rPr>
+        <w:t xml:space="preserve">), is an endangered marine mammal endemic to Hawai'i, with current estimates suggest a population of around 1,500 individuals. Despite its endangered status, there is a gap in the understanding of the underwater acoustic communication patterns of free-ranging HMS. Prior research indicates marine mammals predominantly rely on sound for various activities such as foraging, mating, navigation, and communication. Existing data on HMS vocalizations stem from one individual in human-care, named </w:t>
       </w:r>
       <w:proofErr w:type="spellStart"/>
       <w:r>
         <w:rPr>
           <w:rFonts w:ascii="Times New Roman" w:eastAsia="Times New Roman" w:hAnsi="Times New Roman" w:cs="Times New Roman"/>
-          <w:sz w:val="24"/>
-          <w:szCs w:val="24"/>
         </w:rPr>
         <w:t>Kekoa</w:t>
       </w:r>
@@ -170,43 +199,48 @@
       <w:r>
         <w:rPr>
           <w:rFonts w:ascii="Times New Roman" w:eastAsia="Times New Roman" w:hAnsi="Times New Roman" w:cs="Times New Roman"/>
-          <w:sz w:val="24"/>
-          <w:szCs w:val="24"/>
-        </w:rPr>
-        <w:t xml:space="preserve">. He produced 6 underwater low-frequency call types throughout the year with an increase during mating season suggesting that calls are used for reproductive purposes. </w:t>
-      </w:r>
-    </w:p>
-    <w:p>
-      <w:pPr>
-        <w:rPr>
-          <w:rFonts w:ascii="Times New Roman" w:eastAsia="Times New Roman" w:hAnsi="Times New Roman" w:cs="Times New Roman"/>
-          <w:sz w:val="24"/>
-          <w:szCs w:val="24"/>
-        </w:rPr>
-      </w:pPr>
-    </w:p>
-    <w:p>
-      <w:pPr>
-        <w:rPr>
-          <w:rFonts w:ascii="Times New Roman" w:eastAsia="Times New Roman" w:hAnsi="Times New Roman" w:cs="Times New Roman"/>
-          <w:sz w:val="24"/>
-          <w:szCs w:val="24"/>
-        </w:rPr>
-      </w:pPr>
-      <w:r>
-        <w:rPr>
-          <w:rFonts w:ascii="Times New Roman" w:eastAsia="Times New Roman" w:hAnsi="Times New Roman" w:cs="Times New Roman"/>
-          <w:sz w:val="24"/>
-          <w:szCs w:val="24"/>
-        </w:rPr>
-        <w:t xml:space="preserve">To fill the knowledge gaps, the aim of this study was to detect and categorize underwater vocalizations at Lehua Rock, </w:t>
+        </w:rPr>
+        <w:t>. Preliminary observations suggest the existence of six distinct underwater low-frequency call types, with a noted increase in vocalizations during the mating season.</w:t>
+      </w:r>
+    </w:p>
+    <w:p>
+      <w:pPr>
+        <w:rPr>
+          <w:rFonts w:ascii="Times New Roman" w:eastAsia="Times New Roman" w:hAnsi="Times New Roman" w:cs="Times New Roman"/>
+        </w:rPr>
+      </w:pPr>
+    </w:p>
+    <w:p>
+      <w:pPr>
+        <w:rPr>
+          <w:rFonts w:ascii="Times New Roman" w:eastAsia="Times New Roman" w:hAnsi="Times New Roman" w:cs="Times New Roman"/>
+          <w:b/>
+        </w:rPr>
+      </w:pPr>
+      <w:r>
+        <w:rPr>
+          <w:rFonts w:ascii="Times New Roman" w:eastAsia="Times New Roman" w:hAnsi="Times New Roman" w:cs="Times New Roman"/>
+          <w:b/>
+        </w:rPr>
+        <w:t xml:space="preserve">Objective: </w:t>
+      </w:r>
+    </w:p>
+    <w:p>
+      <w:pPr>
+        <w:rPr>
+          <w:rFonts w:ascii="Times New Roman" w:eastAsia="Times New Roman" w:hAnsi="Times New Roman" w:cs="Times New Roman"/>
+        </w:rPr>
+      </w:pPr>
+      <w:r>
+        <w:rPr>
+          <w:rFonts w:ascii="Times New Roman" w:eastAsia="Times New Roman" w:hAnsi="Times New Roman" w:cs="Times New Roman"/>
+        </w:rPr>
+        <w:t xml:space="preserve">This research intends to characterize and analyze the underwater vocalizations of free-ranging HMS at Lehua Rock, </w:t>
       </w:r>
       <w:proofErr w:type="spellStart"/>
       <w:r>
         <w:rPr>
           <w:rFonts w:ascii="Times New Roman" w:eastAsia="Times New Roman" w:hAnsi="Times New Roman" w:cs="Times New Roman"/>
-          <w:sz w:val="24"/>
-          <w:szCs w:val="24"/>
         </w:rPr>
         <w:t>Niʻihau</w:t>
       </w:r>
@@ -214,17 +248,48 @@
       <w:r>
         <w:rPr>
           <w:rFonts w:ascii="Times New Roman" w:eastAsia="Times New Roman" w:hAnsi="Times New Roman" w:cs="Times New Roman"/>
-          <w:sz w:val="24"/>
-          <w:szCs w:val="24"/>
-        </w:rPr>
-        <w:t xml:space="preserve"> and to describe the temporal patterns in calling behavior. To do this, a passive acoustic monitor, known as a </w:t>
+        </w:rPr>
+        <w:t>, thereby addressing the observed knowledge gap. Moreover, it aims to describe the temporal patterns of these vocalizations and to investigate potential external influences on call frequency.</w:t>
+      </w:r>
+    </w:p>
+    <w:p>
+      <w:pPr>
+        <w:rPr>
+          <w:rFonts w:ascii="Times New Roman" w:eastAsia="Times New Roman" w:hAnsi="Times New Roman" w:cs="Times New Roman"/>
+        </w:rPr>
+      </w:pPr>
+    </w:p>
+    <w:p>
+      <w:pPr>
+        <w:rPr>
+          <w:rFonts w:ascii="Times New Roman" w:eastAsia="Times New Roman" w:hAnsi="Times New Roman" w:cs="Times New Roman"/>
+          <w:b/>
+        </w:rPr>
+      </w:pPr>
+      <w:r>
+        <w:rPr>
+          <w:rFonts w:ascii="Times New Roman" w:eastAsia="Times New Roman" w:hAnsi="Times New Roman" w:cs="Times New Roman"/>
+          <w:b/>
+        </w:rPr>
+        <w:t xml:space="preserve">Methods: </w:t>
+      </w:r>
+    </w:p>
+    <w:p>
+      <w:pPr>
+        <w:rPr>
+          <w:rFonts w:ascii="Times New Roman" w:eastAsia="Times New Roman" w:hAnsi="Times New Roman" w:cs="Times New Roman"/>
+        </w:rPr>
+      </w:pPr>
+      <w:r>
+        <w:rPr>
+          <w:rFonts w:ascii="Times New Roman" w:eastAsia="Times New Roman" w:hAnsi="Times New Roman" w:cs="Times New Roman"/>
+        </w:rPr>
+        <w:t xml:space="preserve">A </w:t>
       </w:r>
       <w:proofErr w:type="spellStart"/>
       <w:r>
         <w:rPr>
           <w:rFonts w:ascii="Times New Roman" w:eastAsia="Times New Roman" w:hAnsi="Times New Roman" w:cs="Times New Roman"/>
-          <w:sz w:val="24"/>
-          <w:szCs w:val="24"/>
         </w:rPr>
         <w:t>SoundTrap</w:t>
       </w:r>
@@ -232,17 +297,46 @@
       <w:r>
         <w:rPr>
           <w:rFonts w:ascii="Times New Roman" w:eastAsia="Times New Roman" w:hAnsi="Times New Roman" w:cs="Times New Roman"/>
-          <w:sz w:val="24"/>
-          <w:szCs w:val="24"/>
-        </w:rPr>
-        <w:t xml:space="preserve"> 500F, was deployed at a popular scuba diving site at Lehua Rock in May 2021. Continuous recording at a 96kHz sampling rate was collected until the sixth day from deployment when a monk seal damaged the hydrophone. The data was audio-visually inspected on a spectrogram for 5 minutes per hour, every hour, for each day to detect and classify vocalizations and other anthropogenic and biological sound sources. Spectrograms are a way to visualize sound with the y-axis as the frequency or pitch, the x-axis as time, and the color representing the amplitude or how loud the sound is. The start time, end time, call type, and call amplitude were recorded for each biological and anthropogenic sound. “</w:t>
+        </w:rPr>
+        <w:t xml:space="preserve"> 500F passive acoustic monitor was deployed at Lehua Rock in May 2021, a region frequented by scuba divers. This monitor continuously recorded at a 96kHz sampling rate. Unfortunately, on the sixth day post-deployment, a monk seal interfered with the equipment, damaging the hydrophone. The gathered acoustic data were subsequently analyzed using spectrograms, which represent sound with frequency (y-axis), time (x-axis), and amplitude (color intensity). Inspection was conducted at 5-minute intervals per hour daily to discern and categorize both biological and anthropogenic sound sources.</w:t>
+      </w:r>
+    </w:p>
+    <w:p>
+      <w:pPr>
+        <w:rPr>
+          <w:rFonts w:ascii="Times New Roman" w:eastAsia="Times New Roman" w:hAnsi="Times New Roman" w:cs="Times New Roman"/>
+        </w:rPr>
+      </w:pPr>
+    </w:p>
+    <w:p>
+      <w:pPr>
+        <w:rPr>
+          <w:rFonts w:ascii="Times New Roman" w:eastAsia="Times New Roman" w:hAnsi="Times New Roman" w:cs="Times New Roman"/>
+        </w:rPr>
+      </w:pPr>
+      <w:r>
+        <w:rPr>
+          <w:rFonts w:ascii="Times New Roman" w:eastAsia="Times New Roman" w:hAnsi="Times New Roman" w:cs="Times New Roman"/>
+        </w:rPr>
+        <w:t>The following parameters were noted for each detected sound:</w:t>
+      </w:r>
+    </w:p>
+    <w:p>
+      <w:pPr>
+        <w:rPr>
+          <w:rFonts w:ascii="Times New Roman" w:eastAsia="Times New Roman" w:hAnsi="Times New Roman" w:cs="Times New Roman"/>
+        </w:rPr>
+      </w:pPr>
+      <w:r>
+        <w:rPr>
+          <w:rFonts w:ascii="Times New Roman" w:eastAsia="Times New Roman" w:hAnsi="Times New Roman" w:cs="Times New Roman"/>
+        </w:rPr>
+        <w:t>- Species making the sound (</w:t>
       </w:r>
       <w:proofErr w:type="spellStart"/>
       <w:r>
         <w:rPr>
           <w:rFonts w:ascii="Times New Roman" w:eastAsia="Times New Roman" w:hAnsi="Times New Roman" w:cs="Times New Roman"/>
-          <w:sz w:val="24"/>
-          <w:szCs w:val="24"/>
         </w:rPr>
         <w:t>Species.Code</w:t>
       </w:r>
@@ -250,17 +344,52 @@
       <w:r>
         <w:rPr>
           <w:rFonts w:ascii="Times New Roman" w:eastAsia="Times New Roman" w:hAnsi="Times New Roman" w:cs="Times New Roman"/>
-          <w:sz w:val="24"/>
-          <w:szCs w:val="24"/>
-        </w:rPr>
-        <w:t>” is the type of species making the sound, “Call” is the type of sound it is, “Date” is the day the call was made, “</w:t>
+        </w:rPr>
+        <w:t>)</w:t>
+      </w:r>
+    </w:p>
+    <w:p>
+      <w:pPr>
+        <w:rPr>
+          <w:rFonts w:ascii="Times New Roman" w:eastAsia="Times New Roman" w:hAnsi="Times New Roman" w:cs="Times New Roman"/>
+        </w:rPr>
+      </w:pPr>
+      <w:r>
+        <w:rPr>
+          <w:rFonts w:ascii="Times New Roman" w:eastAsia="Times New Roman" w:hAnsi="Times New Roman" w:cs="Times New Roman"/>
+        </w:rPr>
+        <w:t>- Type of sound (Call)</w:t>
+      </w:r>
+    </w:p>
+    <w:p>
+      <w:pPr>
+        <w:rPr>
+          <w:rFonts w:ascii="Times New Roman" w:eastAsia="Times New Roman" w:hAnsi="Times New Roman" w:cs="Times New Roman"/>
+        </w:rPr>
+      </w:pPr>
+      <w:r>
+        <w:rPr>
+          <w:rFonts w:ascii="Times New Roman" w:eastAsia="Times New Roman" w:hAnsi="Times New Roman" w:cs="Times New Roman"/>
+        </w:rPr>
+        <w:t>- Date of the sound (Date)</w:t>
+      </w:r>
+    </w:p>
+    <w:p>
+      <w:pPr>
+        <w:rPr>
+          <w:rFonts w:ascii="Times New Roman" w:eastAsia="Times New Roman" w:hAnsi="Times New Roman" w:cs="Times New Roman"/>
+        </w:rPr>
+      </w:pPr>
+      <w:r>
+        <w:rPr>
+          <w:rFonts w:ascii="Times New Roman" w:eastAsia="Times New Roman" w:hAnsi="Times New Roman" w:cs="Times New Roman"/>
+        </w:rPr>
+        <w:t>- Start and end time of the call (</w:t>
       </w:r>
       <w:proofErr w:type="spellStart"/>
       <w:r>
         <w:rPr>
           <w:rFonts w:ascii="Times New Roman" w:eastAsia="Times New Roman" w:hAnsi="Times New Roman" w:cs="Times New Roman"/>
-          <w:sz w:val="24"/>
-          <w:szCs w:val="24"/>
         </w:rPr>
         <w:t>Start.time</w:t>
       </w:r>
@@ -268,17 +397,13 @@
       <w:r>
         <w:rPr>
           <w:rFonts w:ascii="Times New Roman" w:eastAsia="Times New Roman" w:hAnsi="Times New Roman" w:cs="Times New Roman"/>
-          <w:sz w:val="24"/>
-          <w:szCs w:val="24"/>
-        </w:rPr>
-        <w:t>” is the beginning of the call, “</w:t>
+        </w:rPr>
+        <w:t xml:space="preserve"> and </w:t>
       </w:r>
       <w:proofErr w:type="spellStart"/>
       <w:r>
         <w:rPr>
           <w:rFonts w:ascii="Times New Roman" w:eastAsia="Times New Roman" w:hAnsi="Times New Roman" w:cs="Times New Roman"/>
-          <w:sz w:val="24"/>
-          <w:szCs w:val="24"/>
         </w:rPr>
         <w:t>End.time</w:t>
       </w:r>
@@ -286,27 +411,93 @@
       <w:r>
         <w:rPr>
           <w:rFonts w:ascii="Times New Roman" w:eastAsia="Times New Roman" w:hAnsi="Times New Roman" w:cs="Times New Roman"/>
-          <w:sz w:val="24"/>
-          <w:szCs w:val="24"/>
-        </w:rPr>
-        <w:t>” is the end of the call, “Parameter.1” is the amplitude or loudness of the call, and “Parameter.2” is a column specifically for the whoop call type to record the number of whoops in a series. Are calls more frequent on days without tourism activity? How is call frequency affected by the vertical migration?</w:t>
-      </w:r>
-    </w:p>
-    <w:p>
+        </w:rPr>
+        <w:t>, respectively)</w:t>
+      </w:r>
+    </w:p>
+    <w:p>
+      <w:pPr>
+        <w:rPr>
+          <w:rFonts w:ascii="Times New Roman" w:eastAsia="Times New Roman" w:hAnsi="Times New Roman" w:cs="Times New Roman"/>
+        </w:rPr>
+      </w:pPr>
+      <w:r>
+        <w:rPr>
+          <w:rFonts w:ascii="Times New Roman" w:eastAsia="Times New Roman" w:hAnsi="Times New Roman" w:cs="Times New Roman"/>
+        </w:rPr>
+        <w:t>- Amplitude or loudness (Parameter.1)</w:t>
+      </w:r>
+    </w:p>
+    <w:p>
+      <w:pPr>
+        <w:rPr>
+          <w:rFonts w:ascii="Times New Roman" w:eastAsia="Times New Roman" w:hAnsi="Times New Roman" w:cs="Times New Roman"/>
+        </w:rPr>
+      </w:pPr>
+      <w:r>
+        <w:rPr>
+          <w:rFonts w:ascii="Times New Roman" w:eastAsia="Times New Roman" w:hAnsi="Times New Roman" w:cs="Times New Roman"/>
+        </w:rPr>
+        <w:t>- For the 'whoop' call type, the count of whoops in a sequence (Parameter.2)</w:t>
+      </w:r>
+    </w:p>
+    <w:p>
+      <w:pPr>
+        <w:rPr>
+          <w:rFonts w:ascii="Times New Roman" w:eastAsia="Times New Roman" w:hAnsi="Times New Roman" w:cs="Times New Roman"/>
+        </w:rPr>
+      </w:pPr>
+    </w:p>
+    <w:p>
+      <w:pPr>
+        <w:rPr>
+          <w:rFonts w:ascii="Times New Roman" w:eastAsia="Times New Roman" w:hAnsi="Times New Roman" w:cs="Times New Roman"/>
+          <w:b/>
+        </w:rPr>
+      </w:pPr>
+      <w:r>
+        <w:rPr>
+          <w:rFonts w:ascii="Times New Roman" w:eastAsia="Times New Roman" w:hAnsi="Times New Roman" w:cs="Times New Roman"/>
+          <w:b/>
+        </w:rPr>
+        <w:t>Research Questions:</w:t>
+      </w:r>
+    </w:p>
+    <w:p>
+      <w:pPr>
+        <w:rPr>
+          <w:rFonts w:ascii="Times New Roman" w:eastAsia="Times New Roman" w:hAnsi="Times New Roman" w:cs="Times New Roman"/>
+        </w:rPr>
+      </w:pPr>
+      <w:r>
+        <w:rPr>
+          <w:rFonts w:ascii="Times New Roman" w:eastAsia="Times New Roman" w:hAnsi="Times New Roman" w:cs="Times New Roman"/>
+        </w:rPr>
+        <w:t>1. Are vocalizations more frequent on days with no tourism activities?</w:t>
+      </w:r>
+    </w:p>
+    <w:p>
+      <w:r>
+        <w:rPr>
+          <w:rFonts w:ascii="Times New Roman" w:eastAsia="Times New Roman" w:hAnsi="Times New Roman" w:cs="Times New Roman"/>
+        </w:rPr>
+        <w:lastRenderedPageBreak/>
+        <w:t>2. How does diel vertical migration of species influence call frequency?</w:t>
+      </w:r>
       <w:r>
         <w:rPr>
           <w:noProof/>
         </w:rPr>
         <w:drawing>
-          <wp:anchor distT="114300" distB="114300" distL="114300" distR="114300" simplePos="0" relativeHeight="251658240" behindDoc="0" locked="0" layoutInCell="1" hidden="0" allowOverlap="1" wp14:anchorId="2BAC49CD" wp14:editId="0B980748">
+          <wp:anchor distT="114300" distB="114300" distL="114300" distR="114300" simplePos="0" relativeHeight="251658240" behindDoc="0" locked="0" layoutInCell="1" hidden="0" allowOverlap="1" wp14:anchorId="3E2D9551" wp14:editId="75C60F34">
             <wp:simplePos x="0" y="0"/>
             <wp:positionH relativeFrom="column">
-              <wp:posOffset>-219074</wp:posOffset>
+              <wp:posOffset>-471487</wp:posOffset>
             </wp:positionH>
             <wp:positionV relativeFrom="paragraph">
-              <wp:posOffset>134317</wp:posOffset>
+              <wp:posOffset>281987</wp:posOffset>
             </wp:positionV>
-            <wp:extent cx="6886575" cy="1752600"/>
+            <wp:extent cx="6886575" cy="1436615"/>
             <wp:effectExtent l="0" t="0" r="0" b="0"/>
             <wp:wrapSquare wrapText="bothSides" distT="114300" distB="114300" distL="114300" distR="114300"/>
             <wp:docPr id="1" name="image1.png"/>
@@ -320,7 +511,7 @@
                   </pic:nvPicPr>
                   <pic:blipFill>
                     <a:blip r:embed="rId4"/>
-                    <a:srcRect l="54755" r="-801" b="38976"/>
+                    <a:srcRect l="54755" t="11002" r="-801" b="38976"/>
                     <a:stretch>
                       <a:fillRect/>
                     </a:stretch>
@@ -328,7 +519,7 @@
                   <pic:spPr>
                     <a:xfrm>
                       <a:off x="0" y="0"/>
-                      <a:ext cx="6886575" cy="1752600"/>
+                      <a:ext cx="6886575" cy="1436615"/>
                     </a:xfrm>
                     <a:prstGeom prst="rect">
                       <a:avLst/>
@@ -342,8 +533,6 @@
         </w:drawing>
       </w:r>
     </w:p>
-    <w:p/>
-    <w:p/>
     <w:sectPr>
       <w:pgSz w:w="12240" w:h="15840"/>
       <w:pgMar w:top="1440" w:right="1440" w:bottom="1440" w:left="1440" w:header="720" w:footer="720" w:gutter="0"/>

</xml_diff>